<commit_message>
Continued on the Engine
</commit_message>
<xml_diff>
--- a/Stories/Outbox/Shorts/Engine/Engine.docx
+++ b/Stories/Outbox/Shorts/Engine/Engine.docx
@@ -1219,6 +1219,818 @@
       </w:pPr>
       <w:r>
         <w:rPr/>
+      </w:r>
+    </w:p>
+    <w:p>
+      <w:pPr>
+        <w:pStyle w:val="Normal"/>
+        <w:rPr/>
+      </w:pPr>
+      <w:r>
+        <w:rPr/>
+        <w:t>The old engine stretched before us, a tarp over most of it. In front of it were the motor powered doors which theoretically would allow the truck out onto the street, but from one look at it you could tell they hadn't been opened in a long time.</w:t>
+      </w:r>
+    </w:p>
+    <w:p>
+      <w:pPr>
+        <w:pStyle w:val="Normal"/>
+        <w:rPr/>
+      </w:pPr>
+      <w:r>
+        <w:rPr/>
+      </w:r>
+    </w:p>
+    <w:p>
+      <w:pPr>
+        <w:pStyle w:val="Normal"/>
+        <w:rPr/>
+      </w:pPr>
+      <w:r>
+        <w:rPr/>
+        <w:t>Mr. Fenkleten put his cane aside for a moment, resting it against the wheel, and leaned over the hood of the engine. He swept the tarp aside.</w:t>
+      </w:r>
+    </w:p>
+    <w:p>
+      <w:pPr>
+        <w:pStyle w:val="Normal"/>
+        <w:rPr/>
+      </w:pPr>
+      <w:r>
+        <w:rPr/>
+      </w:r>
+    </w:p>
+    <w:p>
+      <w:pPr>
+        <w:pStyle w:val="Normal"/>
+        <w:rPr/>
+      </w:pPr>
+      <w:r>
+        <w:rPr/>
+        <w:t>“</w:t>
+      </w:r>
+      <w:r>
+        <w:rPr/>
+        <w:t>Oh! Its beautiful” My father said, leaning closer.</w:t>
+      </w:r>
+    </w:p>
+    <w:p>
+      <w:pPr>
+        <w:pStyle w:val="Normal"/>
+        <w:rPr/>
+      </w:pPr>
+      <w:r>
+        <w:rPr/>
+      </w:r>
+    </w:p>
+    <w:p>
+      <w:pPr>
+        <w:pStyle w:val="Normal"/>
+        <w:rPr/>
+      </w:pPr>
+      <w:r>
+        <w:rPr/>
+        <w:t xml:space="preserve">It was. It was every children's book, and every cheerful red illustration. It was for sure the consumate fire engine. The Ur engine. In my mind from now on and likely forever into the future, it will remain a paragon among vehicles, to which all other must be compared. </w:t>
+      </w:r>
+    </w:p>
+    <w:p>
+      <w:pPr>
+        <w:pStyle w:val="Normal"/>
+        <w:rPr/>
+      </w:pPr>
+      <w:r>
+        <w:rPr/>
+      </w:r>
+    </w:p>
+    <w:p>
+      <w:pPr>
+        <w:pStyle w:val="Normal"/>
+        <w:rPr/>
+      </w:pPr>
+      <w:r>
+        <w:rPr/>
+        <w:t xml:space="preserve">It was long, certainly longer than a minivan, its front was centered on a huge black veined grate, the intake to the incredibly large motor. In front of this were two beautifully shined old lamps, and a red fender. Past this was the motor compartment taking up almost a third of the whole vehicle. </w:t>
+      </w:r>
+    </w:p>
+    <w:p>
+      <w:pPr>
+        <w:pStyle w:val="Normal"/>
+        <w:rPr/>
+      </w:pPr>
+      <w:r>
+        <w:rPr/>
+      </w:r>
+    </w:p>
+    <w:p>
+      <w:pPr>
+        <w:pStyle w:val="Normal"/>
+        <w:rPr/>
+      </w:pPr>
+      <w:r>
+        <w:rPr/>
+        <w:t xml:space="preserve">After this was the steering wheel, jutting out at an angle into the open drivers seat. I was about to ask what happened if it rained, but then realized that if it was raining, it was unlikley they would need the engine. Past this were two additional rows of seats, followed by the water tank. </w:t>
+      </w:r>
+      <w:r>
+        <w:rPr/>
+        <w:t>Along the back lay four  extendable polished wooden ladders, attached to the side by hooks. A broad running board ran the length of the vehicle, raising into tasteful curves over the wheels which sported antique tires.</w:t>
+      </w:r>
+    </w:p>
+    <w:p>
+      <w:pPr>
+        <w:pStyle w:val="Normal"/>
+        <w:rPr/>
+      </w:pPr>
+      <w:r>
+        <w:rPr/>
+      </w:r>
+    </w:p>
+    <w:p>
+      <w:pPr>
+        <w:pStyle w:val="Normal"/>
+        <w:rPr/>
+      </w:pPr>
+      <w:r>
+        <w:rPr/>
+        <w:t>“</w:t>
+      </w:r>
+      <w:r>
+        <w:rPr/>
+        <w:t>Its a custom design. The mechanics all spent days trying to out perform one another. Its got twelve cyliners, unheard of for that time, at least in these rural parts. And it needed all that power as well because this isn't just a pumping truck but also a water tender. It carries its own water supply, which was essential for the summers when the pressure of the municipal water had problems.”</w:t>
+      </w:r>
+    </w:p>
+    <w:p>
+      <w:pPr>
+        <w:pStyle w:val="Normal"/>
+        <w:rPr/>
+      </w:pPr>
+      <w:r>
+        <w:rPr/>
+      </w:r>
+    </w:p>
+    <w:p>
+      <w:pPr>
+        <w:pStyle w:val="Normal"/>
+        <w:rPr/>
+      </w:pPr>
+      <w:r>
+        <w:rPr/>
+        <w:t>He patted the gleaming truck.</w:t>
+      </w:r>
+    </w:p>
+    <w:p>
+      <w:pPr>
+        <w:pStyle w:val="Normal"/>
+        <w:rPr/>
+      </w:pPr>
+      <w:r>
+        <w:rPr/>
+      </w:r>
+    </w:p>
+    <w:p>
+      <w:pPr>
+        <w:pStyle w:val="Normal"/>
+        <w:rPr/>
+      </w:pPr>
+      <w:r>
+        <w:rPr/>
+        <w:t>“</w:t>
+      </w:r>
+      <w:r>
+        <w:rPr/>
+        <w:t>There's enough power in this thing to rival a modern sports car, which is impressive considering it was made so long ago. I came along just as it was introduced as a paper boy for the front office and every day I could, I would try to catch a glimpse of it. Some days, they would even let me wash it.”</w:t>
+      </w:r>
+    </w:p>
+    <w:p>
+      <w:pPr>
+        <w:pStyle w:val="Normal"/>
+        <w:rPr/>
+      </w:pPr>
+      <w:r>
+        <w:rPr/>
+      </w:r>
+    </w:p>
+    <w:p>
+      <w:pPr>
+        <w:pStyle w:val="Normal"/>
+        <w:rPr/>
+      </w:pPr>
+      <w:r>
+        <w:rPr/>
+        <w:t>His eyes turned misty, and he held back a tear which threatened to fall from his eye.</w:t>
+      </w:r>
+    </w:p>
+    <w:p>
+      <w:pPr>
+        <w:pStyle w:val="Normal"/>
+        <w:rPr/>
+      </w:pPr>
+      <w:r>
+        <w:rPr/>
+      </w:r>
+    </w:p>
+    <w:p>
+      <w:pPr>
+        <w:pStyle w:val="Normal"/>
+        <w:rPr/>
+      </w:pPr>
+      <w:r>
+        <w:rPr/>
+        <w:t>I was in marvel at the device in front of me. It was probable that no other fire truck, nor any other vehicle was as perfect as the one in front of me. I slowly approached the black leather seats.</w:t>
+      </w:r>
+    </w:p>
+    <w:p>
+      <w:pPr>
+        <w:pStyle w:val="Normal"/>
+        <w:rPr/>
+      </w:pPr>
+      <w:r>
+        <w:rPr/>
+      </w:r>
+    </w:p>
+    <w:p>
+      <w:pPr>
+        <w:pStyle w:val="Normal"/>
+        <w:rPr/>
+      </w:pPr>
+      <w:r>
+        <w:rPr/>
+        <w:t>“</w:t>
+      </w:r>
+      <w:r>
+        <w:rPr/>
+        <w:t xml:space="preserve">C-Can I get inside?” I asked, looking up at the old fireman. That twinkle appeared again in his eye. </w:t>
+      </w:r>
+    </w:p>
+    <w:p>
+      <w:pPr>
+        <w:pStyle w:val="Normal"/>
+        <w:rPr/>
+      </w:pPr>
+      <w:r>
+        <w:rPr/>
+      </w:r>
+    </w:p>
+    <w:p>
+      <w:pPr>
+        <w:pStyle w:val="Normal"/>
+        <w:rPr/>
+      </w:pPr>
+      <w:r>
+        <w:rPr/>
+        <w:t>“</w:t>
+      </w:r>
+      <w:r>
+        <w:rPr/>
+        <w:t>You sure can.” He boosted me into the drivers seat of all places, that veritable throne! I was beyond extatic. There I was at the helm of vehicular perfection. I was Dr. Danger, the only person who could save the town, speeding down in the engine, flames searing past me on all sides! Yet with a press of the button on the dash, water erupted from my chariot, smothering the conflagration into puffs of whimsical smoke. I was unstoppable, I was powerful!</w:t>
+      </w:r>
+    </w:p>
+    <w:p>
+      <w:pPr>
+        <w:pStyle w:val="Normal"/>
+        <w:rPr/>
+      </w:pPr>
+      <w:r>
+        <w:rPr/>
+      </w:r>
+    </w:p>
+    <w:p>
+      <w:pPr>
+        <w:pStyle w:val="Normal"/>
+        <w:rPr/>
+      </w:pPr>
+      <w:r>
+        <w:rPr/>
+        <w:t xml:space="preserve">As I played make believe in the front seat, my father and mother admired the vehicle in their own way. </w:t>
+      </w:r>
+    </w:p>
+    <w:p>
+      <w:pPr>
+        <w:pStyle w:val="Normal"/>
+        <w:rPr/>
+      </w:pPr>
+      <w:r>
+        <w:rPr/>
+      </w:r>
+    </w:p>
+    <w:p>
+      <w:pPr>
+        <w:pStyle w:val="Normal"/>
+        <w:rPr/>
+      </w:pPr>
+      <w:r>
+        <w:rPr/>
+        <w:t>“</w:t>
+      </w:r>
+      <w:r>
+        <w:rPr/>
+        <w:t>Such design! They don't make cars like this now a days. Sure, there are more angles, they're more refined, but there is a statesman-like solidness to this that can't be rivaled; everything looks like it was made with care by hand.”</w:t>
+      </w:r>
+    </w:p>
+    <w:p>
+      <w:pPr>
+        <w:pStyle w:val="Normal"/>
+        <w:rPr/>
+      </w:pPr>
+      <w:r>
+        <w:rPr/>
+      </w:r>
+    </w:p>
+    <w:p>
+      <w:pPr>
+        <w:pStyle w:val="Normal"/>
+        <w:rPr/>
+      </w:pPr>
+      <w:r>
+        <w:rPr/>
+        <w:t>“</w:t>
+      </w:r>
+      <w:r>
+        <w:rPr/>
+        <w:t>It probably was.” My father commented, looking around the engine.</w:t>
+      </w:r>
+    </w:p>
+    <w:p>
+      <w:pPr>
+        <w:pStyle w:val="Normal"/>
+        <w:rPr/>
+      </w:pPr>
+      <w:r>
+        <w:rPr/>
+      </w:r>
+    </w:p>
+    <w:p>
+      <w:pPr>
+        <w:pStyle w:val="Normal"/>
+        <w:rPr/>
+      </w:pPr>
+      <w:r>
+        <w:rPr/>
+        <w:t>“</w:t>
+      </w:r>
+      <w:r>
+        <w:rPr/>
+        <w:t>But the problem with old cars like this one is that they weigh a ton. I remember my father used to have an old `57 Chrysler, sleek and blue as the sky itself, but it ate gas like nothing you would believe.”</w:t>
+      </w:r>
+    </w:p>
+    <w:p>
+      <w:pPr>
+        <w:pStyle w:val="Normal"/>
+        <w:rPr/>
+      </w:pPr>
+      <w:r>
+        <w:rPr/>
+      </w:r>
+    </w:p>
+    <w:p>
+      <w:pPr>
+        <w:pStyle w:val="Normal"/>
+        <w:rPr/>
+      </w:pPr>
+      <w:r>
+        <w:rPr/>
+        <w:t>He walked all around the vehicle looking it over.</w:t>
+      </w:r>
+    </w:p>
+    <w:p>
+      <w:pPr>
+        <w:pStyle w:val="Normal"/>
+        <w:rPr/>
+      </w:pPr>
+      <w:r>
+        <w:rPr/>
+      </w:r>
+    </w:p>
+    <w:p>
+      <w:pPr>
+        <w:pStyle w:val="Normal"/>
+        <w:rPr/>
+      </w:pPr>
+      <w:r>
+        <w:rPr/>
+        <w:t>“</w:t>
+      </w:r>
+      <w:r>
+        <w:rPr/>
+        <w:t>Thats the most important thing about this engine. It doesn't use gas.”</w:t>
+      </w:r>
+    </w:p>
+    <w:p>
+      <w:pPr>
+        <w:pStyle w:val="Normal"/>
+        <w:rPr/>
+      </w:pPr>
+      <w:r>
+        <w:rPr/>
+      </w:r>
+    </w:p>
+    <w:p>
+      <w:pPr>
+        <w:pStyle w:val="Normal"/>
+        <w:rPr/>
+      </w:pPr>
+      <w:r>
+        <w:rPr/>
+        <w:t>“</w:t>
+      </w:r>
+      <w:r>
+        <w:rPr/>
+        <w:t>Huh? Its a diesel then? Makes sense for a monster like this.”</w:t>
+      </w:r>
+    </w:p>
+    <w:p>
+      <w:pPr>
+        <w:pStyle w:val="Normal"/>
+        <w:rPr/>
+      </w:pPr>
+      <w:r>
+        <w:rPr/>
+      </w:r>
+    </w:p>
+    <w:p>
+      <w:pPr>
+        <w:pStyle w:val="Normal"/>
+        <w:rPr/>
+      </w:pPr>
+      <w:r>
+        <w:rPr/>
+        <w:t>“</w:t>
+      </w:r>
+      <w:r>
+        <w:rPr/>
+        <w:t>Nope. As far as I can tell, its electric, or something.”</w:t>
+      </w:r>
+    </w:p>
+    <w:p>
+      <w:pPr>
+        <w:pStyle w:val="Normal"/>
+        <w:rPr/>
+      </w:pPr>
+      <w:r>
+        <w:rPr/>
+      </w:r>
+    </w:p>
+    <w:p>
+      <w:pPr>
+        <w:pStyle w:val="Normal"/>
+        <w:rPr/>
+      </w:pPr>
+      <w:r>
+        <w:rPr/>
+        <w:t>My father frowned. “Electric? That can't be right. I wouldn't think they had the battery technology to make that kind of thing. Hell, they can't even get more than a couple of hours out of electric vehicles today!”</w:t>
+      </w:r>
+    </w:p>
+    <w:p>
+      <w:pPr>
+        <w:pStyle w:val="Normal"/>
+        <w:rPr/>
+      </w:pPr>
+      <w:r>
+        <w:rPr/>
+      </w:r>
+    </w:p>
+    <w:p>
+      <w:pPr>
+        <w:pStyle w:val="Normal"/>
+        <w:rPr/>
+      </w:pPr>
+      <w:r>
+        <w:rPr/>
+        <w:t>Mr. Fenkleten shrugged. “I've never filled the thing up. True, it doesn't get out much now a day, but there's no gas intake on the thing.”</w:t>
+      </w:r>
+    </w:p>
+    <w:p>
+      <w:pPr>
+        <w:pStyle w:val="Normal"/>
+        <w:rPr/>
+      </w:pPr>
+      <w:r>
+        <w:rPr/>
+      </w:r>
+    </w:p>
+    <w:p>
+      <w:pPr>
+        <w:pStyle w:val="Normal"/>
+        <w:rPr/>
+      </w:pPr>
+      <w:r>
+        <w:rPr/>
+        <w:t xml:space="preserve">My father shook his head and looked at mom. She also shrugged. </w:t>
+      </w:r>
+    </w:p>
+    <w:p>
+      <w:pPr>
+        <w:pStyle w:val="Normal"/>
+        <w:rPr/>
+      </w:pPr>
+      <w:r>
+        <w:rPr/>
+      </w:r>
+    </w:p>
+    <w:p>
+      <w:pPr>
+        <w:pStyle w:val="Normal"/>
+        <w:rPr/>
+      </w:pPr>
+      <w:r>
+        <w:rPr/>
+        <w:t xml:space="preserve">At that moment however, her phone rung. </w:t>
+      </w:r>
+    </w:p>
+    <w:p>
+      <w:pPr>
+        <w:pStyle w:val="Normal"/>
+        <w:rPr/>
+      </w:pPr>
+      <w:r>
+        <w:rPr/>
+      </w:r>
+    </w:p>
+    <w:p>
+      <w:pPr>
+        <w:pStyle w:val="Normal"/>
+        <w:rPr/>
+      </w:pPr>
+      <w:r>
+        <w:rPr/>
+        <w:t xml:space="preserve">She looked down at the screen for a moment then ran her hands through her hair and sighed. “Honey, its your mother.” </w:t>
+      </w:r>
+    </w:p>
+    <w:p>
+      <w:pPr>
+        <w:pStyle w:val="Normal"/>
+        <w:rPr/>
+      </w:pPr>
+      <w:r>
+        <w:rPr/>
+      </w:r>
+    </w:p>
+    <w:p>
+      <w:pPr>
+        <w:pStyle w:val="Normal"/>
+        <w:rPr/>
+      </w:pPr>
+      <w:r>
+        <w:rPr/>
+        <w:t>If I had looked over at dad at that point I would have also seen him sigh. “Strap in folks. Lets get this over with… Sorry Mr. Fenkleten, we'll be right back.”</w:t>
+      </w:r>
+    </w:p>
+    <w:p>
+      <w:pPr>
+        <w:pStyle w:val="Normal"/>
+        <w:rPr/>
+      </w:pPr>
+      <w:r>
+        <w:rPr/>
+      </w:r>
+    </w:p>
+    <w:p>
+      <w:pPr>
+        <w:pStyle w:val="Normal"/>
+        <w:rPr/>
+      </w:pPr>
+      <w:r>
+        <w:rPr/>
+        <w:t xml:space="preserve">The old fireman grunted, and they walked out of the room. </w:t>
+      </w:r>
+    </w:p>
+    <w:p>
+      <w:pPr>
+        <w:pStyle w:val="Normal"/>
+        <w:rPr/>
+      </w:pPr>
+      <w:r>
+        <w:rPr/>
+      </w:r>
+    </w:p>
+    <w:p>
+      <w:pPr>
+        <w:pStyle w:val="Normal"/>
+        <w:rPr/>
+      </w:pPr>
+      <w:r>
+        <w:rPr/>
+        <w:t>At this point however, I had reached a point in my fantasy where the ultimate vehicle that Dr. Dangerous drove had been sabotogued by an evil spy. Luckily Dr. Dangerous was also the worlds best engineer; he could fix anything.</w:t>
+      </w:r>
+    </w:p>
+    <w:p>
+      <w:pPr>
+        <w:pStyle w:val="Normal"/>
+        <w:rPr/>
+      </w:pPr>
+      <w:r>
+        <w:rPr/>
+      </w:r>
+    </w:p>
+    <w:p>
+      <w:pPr>
+        <w:pStyle w:val="Normal"/>
+        <w:rPr/>
+      </w:pPr>
+      <w:r>
+        <w:rPr/>
+        <w:t xml:space="preserve">I had clambered out of the seat and approached the engine. The bulk and magesty of the metal housing intrigued me, as did the simple black painted latches on the side. I knew exactly what they were and how to work them. And if they had been forgotten to rust, I never would have had a hope at opening them. However, Mr. Fenkleten had cared for every inch of the engine, and the latches on the hood were no exception. </w:t>
+      </w:r>
+    </w:p>
+    <w:p>
+      <w:pPr>
+        <w:pStyle w:val="Normal"/>
+        <w:rPr/>
+      </w:pPr>
+      <w:r>
+        <w:rPr/>
+      </w:r>
+    </w:p>
+    <w:p>
+      <w:pPr>
+        <w:pStyle w:val="Normal"/>
+        <w:rPr/>
+      </w:pPr>
+      <w:r>
+        <w:rPr/>
+        <w:t xml:space="preserve">Thus, even my little fingers, with the help of oiled joints, could pry open the latches one by one. </w:t>
+      </w:r>
+    </w:p>
+    <w:p>
+      <w:pPr>
+        <w:pStyle w:val="Normal"/>
+        <w:rPr/>
+      </w:pPr>
+      <w:r>
+        <w:rPr/>
+      </w:r>
+    </w:p>
+    <w:p>
+      <w:pPr>
+        <w:pStyle w:val="Normal"/>
+        <w:rPr/>
+      </w:pPr>
+      <w:r>
+        <w:rPr/>
+        <w:t>Mr. Fenkleten at some point must have heard or seen what I was doing, and called out to me. But I was so close to fixing the engine, and proving the evil spy wrong, that I didn't notice.</w:t>
+      </w:r>
+    </w:p>
+    <w:p>
+      <w:pPr>
+        <w:pStyle w:val="Normal"/>
+        <w:rPr/>
+      </w:pPr>
+      <w:r>
+        <w:rPr/>
+      </w:r>
+    </w:p>
+    <w:p>
+      <w:pPr>
+        <w:pStyle w:val="Normal"/>
+        <w:rPr/>
+      </w:pPr>
+      <w:r>
+        <w:rPr/>
+        <w:t>I flipped the last latch and with a great deal of effort, flipped up the hood.</w:t>
+      </w:r>
+    </w:p>
+    <w:p>
+      <w:pPr>
+        <w:pStyle w:val="Normal"/>
+        <w:rPr/>
+      </w:pPr>
+      <w:r>
+        <w:rPr/>
+      </w:r>
+    </w:p>
+    <w:p>
+      <w:pPr>
+        <w:pStyle w:val="Normal"/>
+        <w:rPr/>
+      </w:pPr>
+      <w:r>
+        <w:rPr/>
+        <w:t>“</w:t>
+      </w:r>
+      <w:r>
+        <w:rPr/>
+        <w:t>No, wait!” Mr. Fenkleten called out.</w:t>
+      </w:r>
+    </w:p>
+    <w:p>
+      <w:pPr>
+        <w:pStyle w:val="Normal"/>
+        <w:rPr/>
+      </w:pPr>
+      <w:r>
+        <w:rPr/>
+      </w:r>
+    </w:p>
+    <w:p>
+      <w:pPr>
+        <w:pStyle w:val="Normal"/>
+        <w:rPr/>
+      </w:pPr>
+      <w:r>
+        <w:rPr/>
+        <w:t xml:space="preserve">It was too late. </w:t>
+      </w:r>
+    </w:p>
+    <w:p>
+      <w:pPr>
+        <w:pStyle w:val="Normal"/>
+        <w:rPr/>
+      </w:pPr>
+      <w:r>
+        <w:rPr/>
+      </w:r>
+    </w:p>
+    <w:p>
+      <w:pPr>
+        <w:pStyle w:val="Normal"/>
+        <w:rPr/>
+      </w:pPr>
+      <w:r>
+        <w:rPr/>
+        <w:t>I stared down into the enclosure where the engine should have been.</w:t>
+      </w:r>
+    </w:p>
+    <w:p>
+      <w:pPr>
+        <w:pStyle w:val="Normal"/>
+        <w:rPr/>
+      </w:pPr>
+      <w:r>
+        <w:rPr/>
+      </w:r>
+    </w:p>
+    <w:p>
+      <w:pPr>
+        <w:pStyle w:val="Normal"/>
+        <w:rPr/>
+      </w:pPr>
+      <w:r>
+        <w:rPr/>
+        <w:t>I was having trouble understanding what I was looking at.</w:t>
+      </w:r>
+    </w:p>
+    <w:p>
+      <w:pPr>
+        <w:pStyle w:val="Normal"/>
+        <w:rPr/>
+      </w:pPr>
+      <w:r>
+        <w:rPr/>
+      </w:r>
+    </w:p>
+    <w:p>
+      <w:pPr>
+        <w:pStyle w:val="Normal"/>
+        <w:rPr/>
+      </w:pPr>
+      <w:r>
+        <w:rPr/>
+      </w:r>
+    </w:p>
+    <w:p>
+      <w:pPr>
+        <w:pStyle w:val="Normal"/>
+        <w:rPr/>
+      </w:pPr>
+      <w:r>
+        <w:rPr/>
+      </w:r>
+    </w:p>
+    <w:p>
+      <w:pPr>
+        <w:pStyle w:val="Normal"/>
+        <w:rPr/>
+      </w:pPr>
+      <w:r>
+        <w:rPr/>
+        <w:t xml:space="preserve"> </w:t>
+      </w:r>
+    </w:p>
+    <w:p>
+      <w:pPr>
+        <w:pStyle w:val="Normal"/>
+        <w:rPr/>
+      </w:pPr>
+      <w:r>
+        <w:rPr/>
+      </w:r>
+    </w:p>
+    <w:p>
+      <w:pPr>
+        <w:pStyle w:val="Normal"/>
+        <w:rPr/>
+      </w:pPr>
+      <w:r>
+        <w:rPr/>
+        <w:t xml:space="preserve"> </w:t>
+      </w:r>
+    </w:p>
+    <w:p>
+      <w:pPr>
+        <w:pStyle w:val="Normal"/>
+        <w:rPr/>
+      </w:pPr>
+      <w:r>
+        <w:rPr/>
+        <w:t xml:space="preserve">  </w:t>
       </w:r>
     </w:p>
     <w:p>
@@ -1292,6 +2104,7 @@
       <w:pgNumType w:fmt="decimal"/>
       <w:formProt w:val="false"/>
       <w:textDirection w:val="lrTb"/>
+      <w:docGrid w:type="default" w:linePitch="240" w:charSpace="4294961151"/>
     </w:sectPr>
   </w:body>
 </w:document>
@@ -1303,7 +2116,6 @@
     <w:rPrDefault>
       <w:rPr>
         <w:rFonts w:ascii="Liberation Serif" w:hAnsi="Liberation Serif" w:eastAsia="SimSun" w:cs="Lucida Sans"/>
-        <w:sz w:val="24"/>
         <w:szCs w:val="24"/>
         <w:lang w:val="en-US" w:eastAsia="zh-CN" w:bidi="hi-IN"/>
       </w:rPr>
@@ -1317,10 +2129,12 @@
     <w:qFormat/>
     <w:pPr>
       <w:widowControl w:val="false"/>
+      <w:bidi w:val="0"/>
+      <w:jc w:val="left"/>
     </w:pPr>
     <w:rPr>
       <w:rFonts w:ascii="Liberation Serif" w:hAnsi="Liberation Serif" w:eastAsia="SimSun" w:cs="Lucida Sans"/>
-      <w:color w:val="auto"/>
+      <w:color w:val="00000A"/>
       <w:sz w:val="24"/>
       <w:szCs w:val="24"/>
       <w:lang w:val="en-US" w:eastAsia="zh-CN" w:bidi="hi-IN"/>

</xml_diff>